<commit_message>
modified notebook and answers
</commit_message>
<xml_diff>
--- a/Question_Answer.docx
+++ b/Question_Answer.docx
@@ -273,7 +273,35 @@
         <w:rPr>
           <w:rFonts w:ascii="Times New Roman" w:hAnsi="Times New Roman" w:cs="Times New Roman"/>
         </w:rPr>
-        <w:t>1 features for each observation for two types of classes poi and non_poi. The number of poi in the dataset is 18 and non_poi is 128. T</w:t>
+        <w:t xml:space="preserve">1 features for each observation for two types of classes poi and </w:t>
+      </w:r>
+      <w:proofErr w:type="spellStart"/>
+      <w:r>
+        <w:rPr>
+          <w:rFonts w:ascii="Times New Roman" w:hAnsi="Times New Roman" w:cs="Times New Roman"/>
+        </w:rPr>
+        <w:t>non_poi</w:t>
+      </w:r>
+      <w:proofErr w:type="spellEnd"/>
+      <w:r>
+        <w:rPr>
+          <w:rFonts w:ascii="Times New Roman" w:hAnsi="Times New Roman" w:cs="Times New Roman"/>
+        </w:rPr>
+        <w:t xml:space="preserve">. The number of poi in the dataset is 18 and </w:t>
+      </w:r>
+      <w:proofErr w:type="spellStart"/>
+      <w:r>
+        <w:rPr>
+          <w:rFonts w:ascii="Times New Roman" w:hAnsi="Times New Roman" w:cs="Times New Roman"/>
+        </w:rPr>
+        <w:t>non_poi</w:t>
+      </w:r>
+      <w:proofErr w:type="spellEnd"/>
+      <w:r>
+        <w:rPr>
+          <w:rFonts w:ascii="Times New Roman" w:hAnsi="Times New Roman" w:cs="Times New Roman"/>
+        </w:rPr>
+        <w:t xml:space="preserve"> is 128. T</w:t>
       </w:r>
       <w:r>
         <w:rPr>
@@ -454,7 +482,23 @@
           <w:rFonts w:ascii="Times New Roman" w:hAnsi="Times New Roman" w:cs="Times New Roman"/>
           <w:b/>
         </w:rPr>
-        <w:t xml:space="preserve"> of the features that you use, and if you used an automated feature selection function like SelectKBest, please report the feature scores and reasons for your choice of parameter values.  [relevant rubric items: “create new features”, “properly scale features”, “</w:t>
+        <w:t xml:space="preserve"> of the features that you use, and if you used an automated feature selection function like </w:t>
+      </w:r>
+      <w:proofErr w:type="spellStart"/>
+      <w:r>
+        <w:rPr>
+          <w:rFonts w:ascii="Times New Roman" w:hAnsi="Times New Roman" w:cs="Times New Roman"/>
+          <w:b/>
+        </w:rPr>
+        <w:t>SelectKBest</w:t>
+      </w:r>
+      <w:proofErr w:type="spellEnd"/>
+      <w:r>
+        <w:rPr>
+          <w:rFonts w:ascii="Times New Roman" w:hAnsi="Times New Roman" w:cs="Times New Roman"/>
+          <w:b/>
+        </w:rPr>
+        <w:t>, please report the feature scores and reasons for your choice of parameter values.  [relevant rubric items: “create new features”, “properly scale features”, “</w:t>
       </w:r>
       <w:r>
         <w:rPr>
@@ -487,6 +531,7 @@
         </w:rPr>
         <w:t xml:space="preserve">The feature selection method was used </w:t>
       </w:r>
+      <w:proofErr w:type="spellStart"/>
       <w:r>
         <w:rPr>
           <w:rFonts w:ascii="Times New Roman" w:hAnsi="Times New Roman" w:cs="Times New Roman"/>
@@ -499,7 +544,15 @@
           <w:rFonts w:ascii="Times New Roman" w:hAnsi="Times New Roman" w:cs="Times New Roman"/>
           <w:b/>
         </w:rPr>
-        <w:t xml:space="preserve">t </w:t>
+        <w:t>t</w:t>
+      </w:r>
+      <w:proofErr w:type="spellEnd"/>
+      <w:r>
+        <w:rPr>
+          <w:rFonts w:ascii="Times New Roman" w:hAnsi="Times New Roman" w:cs="Times New Roman"/>
+          <w:b/>
+        </w:rPr>
+        <w:t xml:space="preserve"> </w:t>
       </w:r>
       <w:r>
         <w:rPr>
@@ -558,7 +611,67 @@
           <w:sz w:val="24"/>
           <w:szCs w:val="24"/>
         </w:rPr>
-        <w:t>['poi', 'salary', 'from_this_person_to_poi_ratio', 'bonus', 'total_stock_value', 'exercised_stock_options']</w:t>
+        <w:t>['poi', 'salary', '</w:t>
+      </w:r>
+      <w:proofErr w:type="spellStart"/>
+      <w:r>
+        <w:rPr>
+          <w:rFonts w:ascii="Times New Roman" w:hAnsi="Times New Roman" w:cs="Times New Roman"/>
+          <w:color w:val="000000"/>
+          <w:sz w:val="24"/>
+          <w:szCs w:val="24"/>
+        </w:rPr>
+        <w:t>from_this_person_to_poi_ratio</w:t>
+      </w:r>
+      <w:proofErr w:type="spellEnd"/>
+      <w:r>
+        <w:rPr>
+          <w:rFonts w:ascii="Times New Roman" w:hAnsi="Times New Roman" w:cs="Times New Roman"/>
+          <w:color w:val="000000"/>
+          <w:sz w:val="24"/>
+          <w:szCs w:val="24"/>
+        </w:rPr>
+        <w:t>', 'bonus', '</w:t>
+      </w:r>
+      <w:proofErr w:type="spellStart"/>
+      <w:r>
+        <w:rPr>
+          <w:rFonts w:ascii="Times New Roman" w:hAnsi="Times New Roman" w:cs="Times New Roman"/>
+          <w:color w:val="000000"/>
+          <w:sz w:val="24"/>
+          <w:szCs w:val="24"/>
+        </w:rPr>
+        <w:t>total_stock_value</w:t>
+      </w:r>
+      <w:proofErr w:type="spellEnd"/>
+      <w:r>
+        <w:rPr>
+          <w:rFonts w:ascii="Times New Roman" w:hAnsi="Times New Roman" w:cs="Times New Roman"/>
+          <w:color w:val="000000"/>
+          <w:sz w:val="24"/>
+          <w:szCs w:val="24"/>
+        </w:rPr>
+        <w:t>', '</w:t>
+      </w:r>
+      <w:proofErr w:type="spellStart"/>
+      <w:r>
+        <w:rPr>
+          <w:rFonts w:ascii="Times New Roman" w:hAnsi="Times New Roman" w:cs="Times New Roman"/>
+          <w:color w:val="000000"/>
+          <w:sz w:val="24"/>
+          <w:szCs w:val="24"/>
+        </w:rPr>
+        <w:t>exercised_stock_options</w:t>
+      </w:r>
+      <w:proofErr w:type="spellEnd"/>
+      <w:r>
+        <w:rPr>
+          <w:rFonts w:ascii="Times New Roman" w:hAnsi="Times New Roman" w:cs="Times New Roman"/>
+          <w:color w:val="000000"/>
+          <w:sz w:val="24"/>
+          <w:szCs w:val="24"/>
+        </w:rPr>
+        <w:t>']</w:t>
       </w:r>
     </w:p>
     <w:p>
@@ -605,7 +718,14 @@
           <w:color w:val="000000"/>
         </w:rPr>
         <w:lastRenderedPageBreak/>
-        <w:t>The iterative approach has bees used to obtained the final result out of all features in the data set</w:t>
+        <w:t>The iterative approach has been</w:t>
+      </w:r>
+      <w:r>
+        <w:rPr>
+          <w:rFonts w:ascii="Times New Roman" w:hAnsi="Times New Roman" w:cs="Times New Roman"/>
+          <w:color w:val="000000"/>
+        </w:rPr>
+        <w:t xml:space="preserve"> used to obtained the final result out of all features in the data set</w:t>
       </w:r>
       <w:r>
         <w:rPr>
@@ -623,12 +743,37 @@
           <w:color w:val="000000"/>
         </w:rPr>
       </w:pPr>
-      <w:r>
-        <w:rPr>
-          <w:rFonts w:ascii="Times New Roman" w:hAnsi="Times New Roman" w:cs="Times New Roman"/>
-          <w:color w:val="000000"/>
-        </w:rPr>
-        <w:t>params_k_best = {"k_best__k": [1, 2, 3, 4, 5, 6, 7, 8, 9, 10, 11, 12]}</w:t>
+      <w:proofErr w:type="spellStart"/>
+      <w:r>
+        <w:rPr>
+          <w:rFonts w:ascii="Times New Roman" w:hAnsi="Times New Roman" w:cs="Times New Roman"/>
+          <w:color w:val="000000"/>
+        </w:rPr>
+        <w:t>params_k_best</w:t>
+      </w:r>
+      <w:proofErr w:type="spellEnd"/>
+      <w:r>
+        <w:rPr>
+          <w:rFonts w:ascii="Times New Roman" w:hAnsi="Times New Roman" w:cs="Times New Roman"/>
+          <w:color w:val="000000"/>
+        </w:rPr>
+        <w:t xml:space="preserve"> = {"</w:t>
+      </w:r>
+      <w:proofErr w:type="spellStart"/>
+      <w:r>
+        <w:rPr>
+          <w:rFonts w:ascii="Times New Roman" w:hAnsi="Times New Roman" w:cs="Times New Roman"/>
+          <w:color w:val="000000"/>
+        </w:rPr>
+        <w:t>k_best__k</w:t>
+      </w:r>
+      <w:proofErr w:type="spellEnd"/>
+      <w:r>
+        <w:rPr>
+          <w:rFonts w:ascii="Times New Roman" w:hAnsi="Times New Roman" w:cs="Times New Roman"/>
+          <w:color w:val="000000"/>
+        </w:rPr>
+        <w:t>": [1, 2, 3, 4, 5, 6, 7, 8, 9, 10, 11, 12]}</w:t>
       </w:r>
       <w:r>
         <w:rPr>
@@ -783,13 +928,27 @@
         <w:rPr>
           <w:rFonts w:ascii="Times New Roman" w:hAnsi="Times New Roman" w:cs="Times New Roman"/>
         </w:rPr>
-        <w:t>features, from</w:t>
-      </w:r>
-      <w:r>
-        <w:rPr>
-          <w:rFonts w:ascii="Times New Roman" w:hAnsi="Times New Roman" w:cs="Times New Roman"/>
-        </w:rPr>
-        <w:t>_this_person_to_poi_ration,</w:t>
+        <w:t xml:space="preserve">features, </w:t>
+      </w:r>
+      <w:proofErr w:type="spellStart"/>
+      <w:r>
+        <w:rPr>
+          <w:rFonts w:ascii="Times New Roman" w:hAnsi="Times New Roman" w:cs="Times New Roman"/>
+        </w:rPr>
+        <w:t>from</w:t>
+      </w:r>
+      <w:r>
+        <w:rPr>
+          <w:rFonts w:ascii="Times New Roman" w:hAnsi="Times New Roman" w:cs="Times New Roman"/>
+        </w:rPr>
+        <w:t>_this_person_to_poi_ratio</w:t>
+      </w:r>
+      <w:proofErr w:type="spellEnd"/>
+      <w:r>
+        <w:rPr>
+          <w:rFonts w:ascii="Times New Roman" w:hAnsi="Times New Roman" w:cs="Times New Roman"/>
+        </w:rPr>
+        <w:t>,</w:t>
       </w:r>
       <w:r>
         <w:rPr>
@@ -797,11 +956,19 @@
         </w:rPr>
         <w:t xml:space="preserve"> </w:t>
       </w:r>
-      <w:r>
-        <w:rPr>
-          <w:rFonts w:ascii="Times New Roman" w:hAnsi="Times New Roman" w:cs="Times New Roman"/>
-        </w:rPr>
-        <w:t xml:space="preserve">from_poi_to_this_person_ratio are created when analyzing the data. It is assumed that the number of mails </w:t>
+      <w:proofErr w:type="spellStart"/>
+      <w:r>
+        <w:rPr>
+          <w:rFonts w:ascii="Times New Roman" w:hAnsi="Times New Roman" w:cs="Times New Roman"/>
+        </w:rPr>
+        <w:t>from_poi_to_this_person_ratio</w:t>
+      </w:r>
+      <w:proofErr w:type="spellEnd"/>
+      <w:r>
+        <w:rPr>
+          <w:rFonts w:ascii="Times New Roman" w:hAnsi="Times New Roman" w:cs="Times New Roman"/>
+        </w:rPr>
+        <w:t xml:space="preserve"> are created when analyzing the data. It is assumed that the number of mails </w:t>
       </w:r>
       <w:r>
         <w:rPr>
@@ -815,11 +982,19 @@
         </w:rPr>
         <w:t xml:space="preserve"> between person and POI and vice versa are more likely </w:t>
       </w:r>
-      <w:r>
-        <w:rPr>
-          <w:rFonts w:ascii="Times New Roman" w:hAnsi="Times New Roman" w:cs="Times New Roman"/>
-        </w:rPr>
-        <w:t>to high</w:t>
+      <w:proofErr w:type="gramStart"/>
+      <w:r>
+        <w:rPr>
+          <w:rFonts w:ascii="Times New Roman" w:hAnsi="Times New Roman" w:cs="Times New Roman"/>
+        </w:rPr>
+        <w:t>to</w:t>
+      </w:r>
+      <w:proofErr w:type="gramEnd"/>
+      <w:r>
+        <w:rPr>
+          <w:rFonts w:ascii="Times New Roman" w:hAnsi="Times New Roman" w:cs="Times New Roman"/>
+        </w:rPr>
+        <w:t xml:space="preserve"> high</w:t>
       </w:r>
       <w:r>
         <w:rPr>
@@ -835,103 +1010,6 @@
           <w:rFonts w:ascii="Times New Roman" w:hAnsi="Times New Roman" w:cs="Times New Roman"/>
         </w:rPr>
       </w:pPr>
-    </w:p>
-    <w:p>
-      <w:pPr>
-        <w:jc w:val="both"/>
-        <w:rPr>
-          <w:rFonts w:ascii="Times New Roman" w:hAnsi="Times New Roman" w:cs="Times New Roman"/>
-        </w:rPr>
-      </w:pPr>
-    </w:p>
-    <w:p>
-      <w:pPr>
-        <w:jc w:val="both"/>
-        <w:rPr>
-          <w:rFonts w:ascii="Times New Roman" w:hAnsi="Times New Roman" w:cs="Times New Roman"/>
-        </w:rPr>
-      </w:pPr>
-    </w:p>
-    <w:p>
-      <w:pPr>
-        <w:jc w:val="both"/>
-        <w:rPr>
-          <w:rFonts w:ascii="Times New Roman" w:hAnsi="Times New Roman" w:cs="Times New Roman"/>
-          <w:b/>
-        </w:rPr>
-      </w:pPr>
-      <w:r>
-        <w:rPr>
-          <w:rFonts w:ascii="Times New Roman" w:hAnsi="Times New Roman" w:cs="Times New Roman"/>
-          <w:b/>
-        </w:rPr>
-        <w:t xml:space="preserve">3. </w:t>
-      </w:r>
-      <w:r>
-        <w:rPr>
-          <w:rFonts w:ascii="Times New Roman" w:hAnsi="Times New Roman" w:cs="Times New Roman"/>
-          <w:b/>
-        </w:rPr>
-        <w:t xml:space="preserve">What algorithm did you end up using? What </w:t>
-      </w:r>
-      <w:r>
-        <w:rPr>
-          <w:rFonts w:ascii="Times New Roman" w:hAnsi="Times New Roman" w:cs="Times New Roman"/>
-          <w:b/>
-        </w:rPr>
-        <w:t>another</w:t>
-      </w:r>
-      <w:r>
-        <w:rPr>
-          <w:rFonts w:ascii="Times New Roman" w:hAnsi="Times New Roman" w:cs="Times New Roman"/>
-          <w:b/>
-        </w:rPr>
-        <w:t xml:space="preserve"> one(s) did you try? How did model performance differ between algorithms?  [relevant rub</w:t>
-      </w:r>
-      <w:r>
-        <w:rPr>
-          <w:rFonts w:ascii="Times New Roman" w:hAnsi="Times New Roman" w:cs="Times New Roman"/>
-          <w:b/>
-        </w:rPr>
-        <w:t>ric item: “pick an algorithm”]</w:t>
-      </w:r>
-    </w:p>
-    <w:p>
-      <w:pPr>
-        <w:jc w:val="both"/>
-        <w:rPr>
-          <w:rFonts w:ascii="Times New Roman" w:hAnsi="Times New Roman" w:cs="Times New Roman"/>
-          <w:b/>
-        </w:rPr>
-      </w:pPr>
-    </w:p>
-    <w:p>
-      <w:pPr>
-        <w:jc w:val="both"/>
-        <w:rPr>
-          <w:rFonts w:ascii="Times New Roman" w:hAnsi="Times New Roman" w:cs="Times New Roman"/>
-        </w:rPr>
-      </w:pPr>
-    </w:p>
-    <w:p>
-      <w:pPr>
-        <w:jc w:val="both"/>
-        <w:rPr>
-          <w:rFonts w:ascii="Times New Roman" w:hAnsi="Times New Roman" w:cs="Times New Roman"/>
-        </w:rPr>
-      </w:pPr>
-      <w:r>
-        <w:rPr>
-          <w:rFonts w:ascii="Times New Roman" w:hAnsi="Times New Roman" w:cs="Times New Roman"/>
-        </w:rPr>
-        <w:t>The final algorithm used is adaBoost. There were three algorithms being picked and evaluated, considering the accuracy along with computation time, adaBoost gave the fastest performance on the same scores.</w:t>
-      </w:r>
-      <w:r>
-        <w:rPr>
-          <w:rFonts w:ascii="Times New Roman" w:hAnsi="Times New Roman" w:cs="Times New Roman"/>
-        </w:rPr>
-        <w:t xml:space="preserve"> There were other algorithms performing significant good, like LinearSVC which I have used to run poi_id.py in order to get the result. The ada_boost algorithm was taking too long to run.</w:t>
-      </w:r>
       <w:bookmarkStart w:id="0" w:name="_GoBack"/>
       <w:bookmarkEnd w:id="0"/>
     </w:p>
@@ -948,6 +1026,175 @@
         <w:jc w:val="both"/>
         <w:rPr>
           <w:rFonts w:ascii="Times New Roman" w:hAnsi="Times New Roman" w:cs="Times New Roman"/>
+        </w:rPr>
+      </w:pPr>
+    </w:p>
+    <w:p>
+      <w:pPr>
+        <w:jc w:val="both"/>
+        <w:rPr>
+          <w:rFonts w:ascii="Times New Roman" w:hAnsi="Times New Roman" w:cs="Times New Roman"/>
+          <w:b/>
+        </w:rPr>
+      </w:pPr>
+      <w:r>
+        <w:rPr>
+          <w:rFonts w:ascii="Times New Roman" w:hAnsi="Times New Roman" w:cs="Times New Roman"/>
+          <w:b/>
+        </w:rPr>
+        <w:t xml:space="preserve">3. </w:t>
+      </w:r>
+      <w:r>
+        <w:rPr>
+          <w:rFonts w:ascii="Times New Roman" w:hAnsi="Times New Roman" w:cs="Times New Roman"/>
+          <w:b/>
+        </w:rPr>
+        <w:t xml:space="preserve">What algorithm did you end up using? What </w:t>
+      </w:r>
+      <w:r>
+        <w:rPr>
+          <w:rFonts w:ascii="Times New Roman" w:hAnsi="Times New Roman" w:cs="Times New Roman"/>
+          <w:b/>
+        </w:rPr>
+        <w:t>another</w:t>
+      </w:r>
+      <w:r>
+        <w:rPr>
+          <w:rFonts w:ascii="Times New Roman" w:hAnsi="Times New Roman" w:cs="Times New Roman"/>
+          <w:b/>
+        </w:rPr>
+        <w:t xml:space="preserve"> </w:t>
+      </w:r>
+      <w:proofErr w:type="spellStart"/>
+      <w:r>
+        <w:rPr>
+          <w:rFonts w:ascii="Times New Roman" w:hAnsi="Times New Roman" w:cs="Times New Roman"/>
+          <w:b/>
+        </w:rPr>
+        <w:t>one(s</w:t>
+      </w:r>
+      <w:proofErr w:type="spellEnd"/>
+      <w:r>
+        <w:rPr>
+          <w:rFonts w:ascii="Times New Roman" w:hAnsi="Times New Roman" w:cs="Times New Roman"/>
+          <w:b/>
+        </w:rPr>
+        <w:t>) did you try? How did model performance differ between algorithms?  [relevant rub</w:t>
+      </w:r>
+      <w:r>
+        <w:rPr>
+          <w:rFonts w:ascii="Times New Roman" w:hAnsi="Times New Roman" w:cs="Times New Roman"/>
+          <w:b/>
+        </w:rPr>
+        <w:t>ric item: “pick an algorithm”]</w:t>
+      </w:r>
+    </w:p>
+    <w:p>
+      <w:pPr>
+        <w:jc w:val="both"/>
+        <w:rPr>
+          <w:rFonts w:ascii="Times New Roman" w:hAnsi="Times New Roman" w:cs="Times New Roman"/>
+          <w:b/>
+        </w:rPr>
+      </w:pPr>
+    </w:p>
+    <w:p>
+      <w:pPr>
+        <w:jc w:val="both"/>
+        <w:rPr>
+          <w:rFonts w:ascii="Times New Roman" w:hAnsi="Times New Roman" w:cs="Times New Roman"/>
+        </w:rPr>
+      </w:pPr>
+    </w:p>
+    <w:p>
+      <w:pPr>
+        <w:jc w:val="both"/>
+        <w:rPr>
+          <w:rFonts w:ascii="Times New Roman" w:hAnsi="Times New Roman" w:cs="Times New Roman"/>
+        </w:rPr>
+      </w:pPr>
+      <w:r>
+        <w:rPr>
+          <w:rFonts w:ascii="Times New Roman" w:hAnsi="Times New Roman" w:cs="Times New Roman"/>
+        </w:rPr>
+        <w:t xml:space="preserve">The final algorithm used is </w:t>
+      </w:r>
+      <w:proofErr w:type="spellStart"/>
+      <w:r>
+        <w:rPr>
+          <w:rFonts w:ascii="Times New Roman" w:hAnsi="Times New Roman" w:cs="Times New Roman"/>
+        </w:rPr>
+        <w:t>adaBoost</w:t>
+      </w:r>
+      <w:proofErr w:type="spellEnd"/>
+      <w:r>
+        <w:rPr>
+          <w:rFonts w:ascii="Times New Roman" w:hAnsi="Times New Roman" w:cs="Times New Roman"/>
+        </w:rPr>
+        <w:t xml:space="preserve">. There were three algorithms being picked and evaluated, considering the accuracy along with computation time, </w:t>
+      </w:r>
+      <w:proofErr w:type="spellStart"/>
+      <w:r>
+        <w:rPr>
+          <w:rFonts w:ascii="Times New Roman" w:hAnsi="Times New Roman" w:cs="Times New Roman"/>
+        </w:rPr>
+        <w:t>adaBoost</w:t>
+      </w:r>
+      <w:proofErr w:type="spellEnd"/>
+      <w:r>
+        <w:rPr>
+          <w:rFonts w:ascii="Times New Roman" w:hAnsi="Times New Roman" w:cs="Times New Roman"/>
+        </w:rPr>
+        <w:t xml:space="preserve"> gave the fastest performance on the same scores.</w:t>
+      </w:r>
+      <w:r>
+        <w:rPr>
+          <w:rFonts w:ascii="Times New Roman" w:hAnsi="Times New Roman" w:cs="Times New Roman"/>
+        </w:rPr>
+        <w:t xml:space="preserve"> There were other algorithms performing significant good, like </w:t>
+      </w:r>
+      <w:proofErr w:type="spellStart"/>
+      <w:r>
+        <w:rPr>
+          <w:rFonts w:ascii="Times New Roman" w:hAnsi="Times New Roman" w:cs="Times New Roman"/>
+        </w:rPr>
+        <w:t>LinearSVC</w:t>
+      </w:r>
+      <w:proofErr w:type="spellEnd"/>
+      <w:r>
+        <w:rPr>
+          <w:rFonts w:ascii="Times New Roman" w:hAnsi="Times New Roman" w:cs="Times New Roman"/>
+        </w:rPr>
+        <w:t xml:space="preserve"> which I have used to run poi_id.py in order to get the result. The </w:t>
+      </w:r>
+      <w:proofErr w:type="spellStart"/>
+      <w:r>
+        <w:rPr>
+          <w:rFonts w:ascii="Times New Roman" w:hAnsi="Times New Roman" w:cs="Times New Roman"/>
+        </w:rPr>
+        <w:t>ada_boost</w:t>
+      </w:r>
+      <w:proofErr w:type="spellEnd"/>
+      <w:r>
+        <w:rPr>
+          <w:rFonts w:ascii="Times New Roman" w:hAnsi="Times New Roman" w:cs="Times New Roman"/>
+        </w:rPr>
+        <w:t xml:space="preserve"> algorithm was taking too long to run.</w:t>
+      </w:r>
+    </w:p>
+    <w:p>
+      <w:pPr>
+        <w:jc w:val="both"/>
+        <w:rPr>
+          <w:rFonts w:ascii="Times New Roman" w:hAnsi="Times New Roman" w:cs="Times New Roman"/>
+        </w:rPr>
+      </w:pPr>
+    </w:p>
+    <w:p>
+      <w:pPr>
+        <w:jc w:val="both"/>
+        <w:rPr>
+          <w:rFonts w:ascii="Times New Roman" w:hAnsi="Times New Roman" w:cs="Times New Roman"/>
           <w:b/>
         </w:rPr>
       </w:pPr>
@@ -1004,7 +1251,23 @@
         <w:rPr>
           <w:rFonts w:ascii="Times New Roman" w:hAnsi="Times New Roman" w:cs="Times New Roman"/>
         </w:rPr>
-        <w:t xml:space="preserve"> algorithm means to find a optimized solution </w:t>
+        <w:t xml:space="preserve"> algorithm means to find </w:t>
+      </w:r>
+      <w:proofErr w:type="spellStart"/>
+      <w:proofErr w:type="gramStart"/>
+      <w:r>
+        <w:rPr>
+          <w:rFonts w:ascii="Times New Roman" w:hAnsi="Times New Roman" w:cs="Times New Roman"/>
+        </w:rPr>
+        <w:t>a</w:t>
+      </w:r>
+      <w:proofErr w:type="spellEnd"/>
+      <w:proofErr w:type="gramEnd"/>
+      <w:r>
+        <w:rPr>
+          <w:rFonts w:ascii="Times New Roman" w:hAnsi="Times New Roman" w:cs="Times New Roman"/>
+        </w:rPr>
+        <w:t xml:space="preserve"> optimized solution </w:t>
       </w:r>
       <w:r>
         <w:rPr>
@@ -1042,7 +1305,35 @@
         <w:rPr>
           <w:rFonts w:ascii="Times New Roman" w:hAnsi="Times New Roman" w:cs="Times New Roman"/>
         </w:rPr>
-        <w:t xml:space="preserve">To tune the algorithm, a list of available parameters are put into a dictionary as keys, with a list of possible values as their values. Then GridSearchCV was conducted to search for the best solution among the given </w:t>
+        <w:t xml:space="preserve">To tune the algorithm, a list of available parameters </w:t>
+      </w:r>
+      <w:proofErr w:type="gramStart"/>
+      <w:r>
+        <w:rPr>
+          <w:rFonts w:ascii="Times New Roman" w:hAnsi="Times New Roman" w:cs="Times New Roman"/>
+        </w:rPr>
+        <w:t>are</w:t>
+      </w:r>
+      <w:proofErr w:type="gramEnd"/>
+      <w:r>
+        <w:rPr>
+          <w:rFonts w:ascii="Times New Roman" w:hAnsi="Times New Roman" w:cs="Times New Roman"/>
+        </w:rPr>
+        <w:t xml:space="preserve"> put into a dictionary as keys, with a list of possible values as their values. Then </w:t>
+      </w:r>
+      <w:proofErr w:type="spellStart"/>
+      <w:r>
+        <w:rPr>
+          <w:rFonts w:ascii="Times New Roman" w:hAnsi="Times New Roman" w:cs="Times New Roman"/>
+        </w:rPr>
+        <w:t>GridSearchCV</w:t>
+      </w:r>
+      <w:proofErr w:type="spellEnd"/>
+      <w:r>
+        <w:rPr>
+          <w:rFonts w:ascii="Times New Roman" w:hAnsi="Times New Roman" w:cs="Times New Roman"/>
+        </w:rPr>
+        <w:t xml:space="preserve"> was conducted to search for the best solution among the given </w:t>
       </w:r>
       <w:r>
         <w:rPr>
@@ -1722,6 +2013,178 @@
         </w:rPr>
         <w:t>. This model is fairly robust, while more optimization method could be applied to improve the model.</w:t>
       </w:r>
+    </w:p>
+    <w:p>
+      <w:pPr>
+        <w:jc w:val="both"/>
+        <w:rPr>
+          <w:rFonts w:ascii="Times New Roman" w:hAnsi="Times New Roman" w:cs="Times New Roman"/>
+        </w:rPr>
+      </w:pPr>
+    </w:p>
+    <w:p>
+      <w:pPr>
+        <w:rPr>
+          <w:rFonts w:ascii="Arial" w:hAnsi="Arial" w:cs="Arial"/>
+          <w:color w:val="000000"/>
+          <w:sz w:val="22"/>
+          <w:szCs w:val="22"/>
+        </w:rPr>
+      </w:pPr>
+    </w:p>
+    <w:p>
+      <w:pPr>
+        <w:rPr>
+          <w:rFonts w:ascii="Times New Roman" w:hAnsi="Times New Roman" w:cs="Times New Roman"/>
+        </w:rPr>
+      </w:pPr>
+      <w:proofErr w:type="spellStart"/>
+      <w:r>
+        <w:rPr>
+          <w:rFonts w:ascii="Arial" w:hAnsi="Arial" w:cs="Arial"/>
+          <w:color w:val="000000"/>
+          <w:sz w:val="22"/>
+          <w:szCs w:val="22"/>
+        </w:rPr>
+        <w:t>Alsta</w:t>
+      </w:r>
+      <w:proofErr w:type="spellEnd"/>
+      <w:r>
+        <w:rPr>
+          <w:rFonts w:ascii="Arial" w:hAnsi="Arial" w:cs="Arial"/>
+          <w:color w:val="000000"/>
+          <w:sz w:val="22"/>
+          <w:szCs w:val="22"/>
+        </w:rPr>
+        <w:t xml:space="preserve"> </w:t>
+      </w:r>
+      <w:proofErr w:type="spellStart"/>
+      <w:r>
+        <w:rPr>
+          <w:rFonts w:ascii="Arial" w:hAnsi="Arial" w:cs="Arial"/>
+          <w:color w:val="000000"/>
+          <w:sz w:val="22"/>
+          <w:szCs w:val="22"/>
+        </w:rPr>
+        <w:t>Seach</w:t>
+      </w:r>
+      <w:proofErr w:type="spellEnd"/>
+    </w:p>
+    <w:p>
+      <w:pPr>
+        <w:rPr>
+          <w:rFonts w:ascii="Times New Roman" w:hAnsi="Times New Roman" w:cs="Times New Roman"/>
+        </w:rPr>
+      </w:pPr>
+      <w:r>
+        <w:rPr>
+          <w:rFonts w:ascii="Arial" w:hAnsi="Arial" w:cs="Arial"/>
+          <w:color w:val="000000"/>
+          <w:sz w:val="22"/>
+          <w:szCs w:val="22"/>
+        </w:rPr>
+        <w:t>Logging</w:t>
+      </w:r>
+    </w:p>
+    <w:p>
+      <w:pPr>
+        <w:rPr>
+          <w:rFonts w:ascii="Times New Roman" w:hAnsi="Times New Roman" w:cs="Times New Roman"/>
+        </w:rPr>
+      </w:pPr>
+      <w:proofErr w:type="spellStart"/>
+      <w:r>
+        <w:rPr>
+          <w:rFonts w:ascii="Arial" w:hAnsi="Arial" w:cs="Arial"/>
+          <w:color w:val="000000"/>
+          <w:sz w:val="22"/>
+          <w:szCs w:val="22"/>
+        </w:rPr>
+        <w:t>Unfied</w:t>
+      </w:r>
+      <w:proofErr w:type="spellEnd"/>
+      <w:r>
+        <w:rPr>
+          <w:rFonts w:ascii="Arial" w:hAnsi="Arial" w:cs="Arial"/>
+          <w:color w:val="000000"/>
+          <w:sz w:val="22"/>
+          <w:szCs w:val="22"/>
+        </w:rPr>
+        <w:t xml:space="preserve"> </w:t>
+      </w:r>
+      <w:proofErr w:type="spellStart"/>
+      <w:r>
+        <w:rPr>
+          <w:rFonts w:ascii="Arial" w:hAnsi="Arial" w:cs="Arial"/>
+          <w:color w:val="000000"/>
+          <w:sz w:val="22"/>
+          <w:szCs w:val="22"/>
+        </w:rPr>
+        <w:t>systen</w:t>
+      </w:r>
+      <w:proofErr w:type="spellEnd"/>
+    </w:p>
+    <w:p>
+      <w:pPr>
+        <w:rPr>
+          <w:rFonts w:ascii="Times New Roman" w:hAnsi="Times New Roman" w:cs="Times New Roman"/>
+        </w:rPr>
+      </w:pPr>
+      <w:proofErr w:type="spellStart"/>
+      <w:r>
+        <w:rPr>
+          <w:rFonts w:ascii="Arial" w:hAnsi="Arial" w:cs="Arial"/>
+          <w:color w:val="000000"/>
+          <w:sz w:val="22"/>
+          <w:szCs w:val="22"/>
+        </w:rPr>
+        <w:t>Resdtful</w:t>
+      </w:r>
+      <w:proofErr w:type="spellEnd"/>
+      <w:r>
+        <w:rPr>
+          <w:rFonts w:ascii="Arial" w:hAnsi="Arial" w:cs="Arial"/>
+          <w:color w:val="000000"/>
+          <w:sz w:val="22"/>
+          <w:szCs w:val="22"/>
+        </w:rPr>
+        <w:t xml:space="preserve"> web </w:t>
+      </w:r>
+      <w:proofErr w:type="spellStart"/>
+      <w:r>
+        <w:rPr>
+          <w:rFonts w:ascii="Arial" w:hAnsi="Arial" w:cs="Arial"/>
+          <w:color w:val="000000"/>
+          <w:sz w:val="22"/>
+          <w:szCs w:val="22"/>
+        </w:rPr>
+        <w:t>searchful</w:t>
+      </w:r>
+      <w:proofErr w:type="spellEnd"/>
+      <w:r>
+        <w:rPr>
+          <w:rFonts w:ascii="Arial" w:hAnsi="Arial" w:cs="Arial"/>
+          <w:color w:val="000000"/>
+          <w:sz w:val="22"/>
+          <w:szCs w:val="22"/>
+        </w:rPr>
+        <w:t>, aggregate.</w:t>
+      </w:r>
+    </w:p>
+    <w:p>
+      <w:pPr>
+        <w:rPr>
+          <w:rFonts w:ascii="Times New Roman" w:eastAsia="Times New Roman" w:hAnsi="Times New Roman" w:cs="Times New Roman"/>
+        </w:rPr>
+      </w:pPr>
+    </w:p>
+    <w:p>
+      <w:pPr>
+        <w:jc w:val="both"/>
+        <w:rPr>
+          <w:rFonts w:ascii="Times New Roman" w:hAnsi="Times New Roman" w:cs="Times New Roman"/>
+        </w:rPr>
+      </w:pPr>
     </w:p>
     <w:sectPr>
       <w:pgSz w:w="12240" w:h="15840"/>
@@ -2208,6 +2671,20 @@
       <w:szCs w:val="20"/>
     </w:rPr>
   </w:style>
+  <w:style w:type="paragraph" w:styleId="NormalWeb">
+    <w:name w:val="Normal (Web)"/>
+    <w:basedOn w:val="Normal"/>
+    <w:uiPriority w:val="99"/>
+    <w:semiHidden/>
+    <w:unhideWhenUsed/>
+    <w:rsid w:val="002427D5"/>
+    <w:pPr>
+      <w:spacing w:before="100" w:beforeAutospacing="1" w:after="100" w:afterAutospacing="1"/>
+    </w:pPr>
+    <w:rPr>
+      <w:rFonts w:ascii="Times New Roman" w:hAnsi="Times New Roman" w:cs="Times New Roman"/>
+    </w:rPr>
+  </w:style>
 </w:styles>
 </file>
 

</xml_diff>